<commit_message>
Update physical and conceptual model
</commit_message>
<xml_diff>
--- a/Курсовая записка. Книжный магазин.docx
+++ b/Курсовая записка. Книжный магазин.docx
@@ -5125,27 +5125,7 @@
           <w:szCs w:val="28"/>
           <w:lang w:val="ru-RU" w:eastAsia="ru-RU"/>
         </w:rPr>
-        <w:t xml:space="preserve">Шаблон MVC позволяет создавать приложения, различные аспекты </w:t>
-      </w:r>
-      <w:proofErr w:type="gramStart"/>
-      <w:r>
-        <w:rPr>
-          <w:rFonts w:eastAsia="Times New Roman"/>
-          <w:color w:val="2A2A2A"/>
-          <w:szCs w:val="28"/>
-          <w:lang w:val="ru-RU" w:eastAsia="ru-RU"/>
-        </w:rPr>
-        <w:t>которых</w:t>
-      </w:r>
-      <w:proofErr w:type="gramEnd"/>
-      <w:r>
-        <w:rPr>
-          <w:rFonts w:eastAsia="Times New Roman"/>
-          <w:color w:val="2A2A2A"/>
-          <w:szCs w:val="28"/>
-          <w:lang w:val="ru-RU" w:eastAsia="ru-RU"/>
-        </w:rPr>
-        <w:t xml:space="preserve"> (логика ввода, бизнес-логика и логика интерфейса) разделены, но достаточно тесно взаимодействуют друг с другом. Эта схема указывает расположение каждого вида логики в приложении. Пользовательский интерфейс располагается в представлении. Логика ввода располагается в контроллере. Бизнес-логика находится в модели. Это разделение позволяет работать со сложными структурами при создании приложения, так как обеспечивает одновременную реализацию только одного аспекта. Например, </w:t>
+        <w:t xml:space="preserve">Шаблон MVC позволяет создавать приложения, различные аспекты которых (логика ввода, бизнес-логика и логика интерфейса) разделены, но достаточно тесно взаимодействуют друг с другом. Эта схема указывает расположение каждого вида логики в приложении. Пользовательский интерфейс располагается в представлении. Логика ввода располагается в контроллере. Бизнес-логика находится в модели. Это разделение позволяет работать со сложными структурами при создании приложения, так как обеспечивает одновременную реализацию только одного аспекта. Например, </w:t>
       </w:r>
       <w:r>
         <w:rPr>
@@ -5219,8 +5199,6 @@
         </w:rPr>
       </w:pPr>
       <w:bookmarkStart w:id="20" w:name="_Toc406411968"/>
-      <w:bookmarkStart w:id="21" w:name="_GoBack"/>
-      <w:bookmarkEnd w:id="21"/>
       <w:r>
         <w:rPr>
           <w:rFonts w:ascii="Times New Roman" w:hAnsi="Times New Roman"/>
@@ -5261,8 +5239,8 @@
           <w:lang w:val="ru-RU"/>
         </w:rPr>
       </w:pPr>
-      <w:bookmarkStart w:id="22" w:name="_Toc374622733"/>
-      <w:bookmarkStart w:id="23" w:name="_Toc406411969"/>
+      <w:bookmarkStart w:id="21" w:name="_Toc374622733"/>
+      <w:bookmarkStart w:id="22" w:name="_Toc406411969"/>
       <w:r>
         <w:rPr>
           <w:rFonts w:ascii="Times New Roman" w:hAnsi="Times New Roman"/>
@@ -5270,20 +5248,20 @@
         </w:rPr>
         <w:t>2.1. Сбор информации о предметной области</w:t>
       </w:r>
+      <w:bookmarkEnd w:id="21"/>
       <w:bookmarkEnd w:id="22"/>
+    </w:p>
+    <w:p>
+      <w:pPr>
+        <w:spacing w:line="360" w:lineRule="exact"/>
+        <w:rPr>
+          <w:lang w:val="ru-RU"/>
+        </w:rPr>
+      </w:pPr>
+      <w:bookmarkStart w:id="23" w:name="__RefHeading__17_1654335315"/>
+      <w:bookmarkStart w:id="24" w:name="__RefHeading__19_1654335315"/>
       <w:bookmarkEnd w:id="23"/>
-    </w:p>
-    <w:p>
-      <w:pPr>
-        <w:spacing w:line="360" w:lineRule="exact"/>
-        <w:rPr>
-          <w:lang w:val="ru-RU"/>
-        </w:rPr>
-      </w:pPr>
-      <w:bookmarkStart w:id="24" w:name="__RefHeading__17_1654335315"/>
-      <w:bookmarkStart w:id="25" w:name="__RefHeading__19_1654335315"/>
       <w:bookmarkEnd w:id="24"/>
-      <w:bookmarkEnd w:id="25"/>
       <w:r>
         <w:rPr>
           <w:lang w:val="ru-RU"/>
@@ -5453,8 +5431,8 @@
           <w:rFonts w:ascii="Times New Roman" w:hAnsi="Times New Roman"/>
         </w:rPr>
       </w:pPr>
-      <w:bookmarkStart w:id="26" w:name="_Toc374622734"/>
-      <w:bookmarkStart w:id="27" w:name="_Toc406411970"/>
+      <w:bookmarkStart w:id="25" w:name="_Toc374622734"/>
+      <w:bookmarkStart w:id="26" w:name="_Toc406411970"/>
       <w:r>
         <w:rPr>
           <w:rFonts w:ascii="Times New Roman" w:hAnsi="Times New Roman"/>
@@ -5467,21 +5445,21 @@
         </w:rPr>
         <w:t>Выделение сущностей</w:t>
       </w:r>
+      <w:bookmarkEnd w:id="25"/>
       <w:bookmarkEnd w:id="26"/>
+    </w:p>
+    <w:p>
+      <w:pPr>
+        <w:spacing w:line="360" w:lineRule="exact"/>
+        <w:rPr>
+          <w:b/>
+          <w:lang w:val="ru-RU"/>
+        </w:rPr>
+      </w:pPr>
+      <w:bookmarkStart w:id="27" w:name="__RefHeading__21_1654335315"/>
+      <w:bookmarkStart w:id="28" w:name="_Toc165954194"/>
+      <w:bookmarkStart w:id="29" w:name="_Toc374622735"/>
       <w:bookmarkEnd w:id="27"/>
-    </w:p>
-    <w:p>
-      <w:pPr>
-        <w:spacing w:line="360" w:lineRule="exact"/>
-        <w:rPr>
-          <w:b/>
-          <w:lang w:val="ru-RU"/>
-        </w:rPr>
-      </w:pPr>
-      <w:bookmarkStart w:id="28" w:name="__RefHeading__21_1654335315"/>
-      <w:bookmarkStart w:id="29" w:name="_Toc165954194"/>
-      <w:bookmarkStart w:id="30" w:name="_Toc374622735"/>
-      <w:bookmarkEnd w:id="28"/>
       <w:r>
         <w:rPr>
           <w:b/>
@@ -5622,37 +5600,37 @@
         <w:ind w:firstLine="708"/>
         <w:jc w:val="both"/>
       </w:pPr>
-      <w:bookmarkStart w:id="31" w:name="_Toc165931513"/>
-      <w:bookmarkStart w:id="32" w:name="_Toc165931558"/>
-      <w:bookmarkStart w:id="33" w:name="_Toc165954195"/>
-      <w:bookmarkStart w:id="34" w:name="_Toc374622736"/>
-      <w:bookmarkStart w:id="35" w:name="_Toc406411972"/>
+      <w:bookmarkStart w:id="30" w:name="_Toc165931513"/>
+      <w:bookmarkStart w:id="31" w:name="_Toc165931558"/>
+      <w:bookmarkStart w:id="32" w:name="_Toc165954195"/>
+      <w:bookmarkStart w:id="33" w:name="_Toc374622736"/>
+      <w:bookmarkStart w:id="34" w:name="_Toc406411972"/>
+      <w:bookmarkEnd w:id="28"/>
       <w:bookmarkEnd w:id="29"/>
+      <w:r>
+        <w:rPr>
+          <w:rFonts w:ascii="Times New Roman" w:hAnsi="Times New Roman"/>
+        </w:rPr>
+        <w:t>2.</w:t>
+      </w:r>
+      <w:r>
+        <w:rPr>
+          <w:rFonts w:ascii="Times New Roman" w:hAnsi="Times New Roman"/>
+          <w:lang w:val="ru-RU"/>
+        </w:rPr>
+        <w:t>3</w:t>
+      </w:r>
+      <w:r>
+        <w:rPr>
+          <w:rFonts w:ascii="Times New Roman" w:hAnsi="Times New Roman"/>
+        </w:rPr>
+        <w:t xml:space="preserve">. </w:t>
+      </w:r>
       <w:bookmarkEnd w:id="30"/>
-      <w:r>
-        <w:rPr>
-          <w:rFonts w:ascii="Times New Roman" w:hAnsi="Times New Roman"/>
-        </w:rPr>
-        <w:t>2.</w:t>
-      </w:r>
-      <w:r>
-        <w:rPr>
-          <w:rFonts w:ascii="Times New Roman" w:hAnsi="Times New Roman"/>
-          <w:lang w:val="ru-RU"/>
-        </w:rPr>
-        <w:t>3</w:t>
-      </w:r>
-      <w:r>
-        <w:rPr>
-          <w:rFonts w:ascii="Times New Roman" w:hAnsi="Times New Roman"/>
-        </w:rPr>
-        <w:t xml:space="preserve">. </w:t>
-      </w:r>
       <w:bookmarkEnd w:id="31"/>
       <w:bookmarkEnd w:id="32"/>
       <w:bookmarkEnd w:id="33"/>
       <w:bookmarkEnd w:id="34"/>
-      <w:bookmarkEnd w:id="35"/>
       <w:r>
         <w:t>Создание концептуальной</w:t>
       </w:r>
@@ -5726,11 +5704,80 @@
       <w:r>
         <w:rPr>
           <w:noProof/>
+          <w:lang w:eastAsia="be-BY"/>
+        </w:rPr>
+        <w:drawing>
+          <wp:anchor distT="0" distB="0" distL="114300" distR="114300" simplePos="0" relativeHeight="251681792" behindDoc="0" locked="0" layoutInCell="1" allowOverlap="1" wp14:anchorId="62F78A82" wp14:editId="4D898574">
+            <wp:simplePos x="0" y="0"/>
+            <wp:positionH relativeFrom="column">
+              <wp:posOffset>-45720</wp:posOffset>
+            </wp:positionH>
+            <wp:positionV relativeFrom="paragraph">
+              <wp:posOffset>62865</wp:posOffset>
+            </wp:positionV>
+            <wp:extent cx="6115050" cy="2933700"/>
+            <wp:effectExtent l="0" t="0" r="0" b="0"/>
+            <wp:wrapTopAndBottom/>
+            <wp:docPr id="9" name="Рисунок 9" descr="F:\Projects\С#\DB_7_semester\physical.PNG"/>
+            <wp:cNvGraphicFramePr>
+              <a:graphicFrameLocks xmlns:a="http://schemas.openxmlformats.org/drawingml/2006/main" noChangeAspect="1"/>
+            </wp:cNvGraphicFramePr>
+            <a:graphic xmlns:a="http://schemas.openxmlformats.org/drawingml/2006/main">
+              <a:graphicData uri="http://schemas.openxmlformats.org/drawingml/2006/picture">
+                <pic:pic xmlns:pic="http://schemas.openxmlformats.org/drawingml/2006/picture">
+                  <pic:nvPicPr>
+                    <pic:cNvPr id="0" name="Picture 1" descr="F:\Projects\С#\DB_7_semester\physical.PNG"/>
+                    <pic:cNvPicPr>
+                      <a:picLocks noChangeAspect="1" noChangeArrowheads="1"/>
+                    </pic:cNvPicPr>
+                  </pic:nvPicPr>
+                  <pic:blipFill>
+                    <a:blip r:embed="rId9">
+                      <a:extLst>
+                        <a:ext uri="{28A0092B-C50C-407E-A947-70E740481C1C}">
+                          <a14:useLocalDpi xmlns:a14="http://schemas.microsoft.com/office/drawing/2010/main" val="0"/>
+                        </a:ext>
+                      </a:extLst>
+                    </a:blip>
+                    <a:srcRect/>
+                    <a:stretch>
+                      <a:fillRect/>
+                    </a:stretch>
+                  </pic:blipFill>
+                  <pic:spPr bwMode="auto">
+                    <a:xfrm>
+                      <a:off x="0" y="0"/>
+                      <a:ext cx="6115050" cy="2933700"/>
+                    </a:xfrm>
+                    <a:prstGeom prst="rect">
+                      <a:avLst/>
+                    </a:prstGeom>
+                    <a:noFill/>
+                    <a:ln>
+                      <a:noFill/>
+                    </a:ln>
+                  </pic:spPr>
+                </pic:pic>
+              </a:graphicData>
+            </a:graphic>
+            <wp14:sizeRelH relativeFrom="page">
+              <wp14:pctWidth>0</wp14:pctWidth>
+            </wp14:sizeRelH>
+            <wp14:sizeRelV relativeFrom="page">
+              <wp14:pctHeight>0</wp14:pctHeight>
+            </wp14:sizeRelV>
+          </wp:anchor>
+        </w:drawing>
+      </w:r>
+      <w:r>
+        <w:rPr>
+          <w:noProof/>
+          <w:lang w:eastAsia="be-BY"/>
         </w:rPr>
         <mc:AlternateContent>
           <mc:Choice Requires="wps">
             <w:drawing>
-              <wp:anchor distT="0" distB="0" distL="114300" distR="114300" simplePos="0" relativeHeight="251661312" behindDoc="0" locked="0" layoutInCell="1" allowOverlap="1" wp14:anchorId="7788C339" wp14:editId="54B66548">
+              <wp:anchor distT="0" distB="0" distL="114300" distR="114300" simplePos="0" relativeHeight="251661312" behindDoc="0" locked="0" layoutInCell="1" allowOverlap="1" wp14:anchorId="2FD18005" wp14:editId="1329013B">
                 <wp:simplePos x="0" y="0"/>
                 <wp:positionH relativeFrom="column">
                   <wp:posOffset>53340</wp:posOffset>
@@ -5877,24 +5924,46 @@
           </mc:Fallback>
         </mc:AlternateContent>
       </w:r>
+    </w:p>
+    <w:p>
+      <w:pPr>
+        <w:spacing w:line="360" w:lineRule="exact"/>
+        <w:ind w:firstLine="0"/>
+        <w:jc w:val="center"/>
+        <w:rPr>
+          <w:b/>
+          <w:sz w:val="18"/>
+          <w:szCs w:val="18"/>
+          <w:lang w:val="ru-RU"/>
+        </w:rPr>
+      </w:pPr>
+      <w:r>
+        <w:br w:type="page"/>
+      </w:r>
+    </w:p>
+    <w:p>
+      <w:pPr>
+        <w:spacing w:line="360" w:lineRule="exact"/>
+      </w:pPr>
       <w:r>
         <w:rPr>
           <w:noProof/>
           <w:lang w:eastAsia="be-BY"/>
         </w:rPr>
+        <w:lastRenderedPageBreak/>
         <w:drawing>
-          <wp:anchor distT="0" distB="0" distL="114300" distR="114300" simplePos="0" relativeHeight="251659264" behindDoc="0" locked="0" layoutInCell="1" allowOverlap="0" wp14:anchorId="2687573A" wp14:editId="312A19B2">
+          <wp:anchor distT="0" distB="0" distL="114300" distR="114300" simplePos="0" relativeHeight="251683840" behindDoc="0" locked="0" layoutInCell="1" allowOverlap="1" wp14:anchorId="601E1943" wp14:editId="7DBC10A1">
             <wp:simplePos x="0" y="0"/>
             <wp:positionH relativeFrom="column">
-              <wp:posOffset>53340</wp:posOffset>
+              <wp:posOffset>-127635</wp:posOffset>
             </wp:positionH>
             <wp:positionV relativeFrom="paragraph">
-              <wp:posOffset>291465</wp:posOffset>
+              <wp:posOffset>824865</wp:posOffset>
             </wp:positionV>
-            <wp:extent cx="5939790" cy="2851150"/>
-            <wp:effectExtent l="0" t="0" r="3810" b="6350"/>
+            <wp:extent cx="6115050" cy="3743325"/>
+            <wp:effectExtent l="0" t="0" r="0" b="9525"/>
             <wp:wrapTopAndBottom/>
-            <wp:docPr id="1" name="Рисунок 1" descr="C:\Users\Sinitsin\Desktop\db_phys.PNG"/>
+            <wp:docPr id="19" name="Рисунок 19" descr="F:\Projects\С#\DB_7_semester\conseptual.png"/>
             <wp:cNvGraphicFramePr>
               <a:graphicFrameLocks xmlns:a="http://schemas.openxmlformats.org/drawingml/2006/main" noChangeAspect="1"/>
             </wp:cNvGraphicFramePr>
@@ -5902,117 +5971,7 @@
               <a:graphicData uri="http://schemas.openxmlformats.org/drawingml/2006/picture">
                 <pic:pic xmlns:pic="http://schemas.openxmlformats.org/drawingml/2006/picture">
                   <pic:nvPicPr>
-                    <pic:cNvPr id="0" name="Picture 11" descr="C:\Users\Sinitsin\Desktop\db_phys.PNG"/>
-                    <pic:cNvPicPr>
-                      <a:picLocks noChangeAspect="1" noChangeArrowheads="1"/>
-                    </pic:cNvPicPr>
-                  </pic:nvPicPr>
-                  <pic:blipFill>
-                    <a:blip r:embed="rId9">
-                      <a:extLst>
-                        <a:ext uri="{28A0092B-C50C-407E-A947-70E740481C1C}">
-                          <a14:useLocalDpi xmlns:a14="http://schemas.microsoft.com/office/drawing/2010/main" val="0"/>
-                        </a:ext>
-                      </a:extLst>
-                    </a:blip>
-                    <a:srcRect/>
-                    <a:stretch>
-                      <a:fillRect/>
-                    </a:stretch>
-                  </pic:blipFill>
-                  <pic:spPr bwMode="auto">
-                    <a:xfrm>
-                      <a:off x="0" y="0"/>
-                      <a:ext cx="5939790" cy="2851150"/>
-                    </a:xfrm>
-                    <a:prstGeom prst="rect">
-                      <a:avLst/>
-                    </a:prstGeom>
-                    <a:noFill/>
-                    <a:ln>
-                      <a:noFill/>
-                    </a:ln>
-                  </pic:spPr>
-                </pic:pic>
-              </a:graphicData>
-            </a:graphic>
-            <wp14:sizeRelH relativeFrom="margin">
-              <wp14:pctWidth>0</wp14:pctWidth>
-            </wp14:sizeRelH>
-            <wp14:sizeRelV relativeFrom="margin">
-              <wp14:pctHeight>0</wp14:pctHeight>
-            </wp14:sizeRelV>
-          </wp:anchor>
-        </w:drawing>
-      </w:r>
-    </w:p>
-    <w:p>
-      <w:pPr>
-        <w:spacing w:line="360" w:lineRule="exact"/>
-        <w:ind w:firstLine="0"/>
-        <w:jc w:val="center"/>
-        <w:rPr>
-          <w:b/>
-          <w:sz w:val="18"/>
-          <w:szCs w:val="18"/>
-          <w:lang w:val="ru-RU"/>
-        </w:rPr>
-      </w:pPr>
-      <w:r>
-        <w:br w:type="page"/>
-      </w:r>
-    </w:p>
-    <w:p>
-      <w:pPr>
-        <w:spacing w:line="360" w:lineRule="exact"/>
-      </w:pPr>
-      <w:r>
-        <w:rPr>
-          <w:lang w:val="ru-RU"/>
-        </w:rPr>
-        <w:lastRenderedPageBreak/>
-        <w:t>Концептуальная</w:t>
-      </w:r>
-      <w:r>
-        <w:t xml:space="preserve"> модель для данной предметной области, выполненная с использованием PowerDesigner, представлена на Рис. </w:t>
-      </w:r>
-      <w:r>
-        <w:t>2</w:t>
-      </w:r>
-      <w:r>
-        <w:t>.</w:t>
-      </w:r>
-    </w:p>
-    <w:p>
-      <w:pPr>
-        <w:spacing w:line="360" w:lineRule="exact"/>
-      </w:pPr>
-      <w:r>
-        <w:rPr>
-          <w:noProof/>
-          <w:lang w:eastAsia="be-BY"/>
-        </w:rPr>
-        <w:drawing>
-          <wp:anchor distT="0" distB="0" distL="114300" distR="114300" simplePos="0" relativeHeight="251662336" behindDoc="0" locked="0" layoutInCell="1" allowOverlap="1" wp14:anchorId="322C540A" wp14:editId="69A0E257">
-            <wp:simplePos x="0" y="0"/>
-            <wp:positionH relativeFrom="column">
-              <wp:posOffset>17780</wp:posOffset>
-            </wp:positionH>
-            <wp:positionV relativeFrom="paragraph">
-              <wp:posOffset>100965</wp:posOffset>
-            </wp:positionV>
-            <wp:extent cx="6119495" cy="3390900"/>
-            <wp:effectExtent l="0" t="0" r="0" b="0"/>
-            <wp:wrapTopAndBottom/>
-            <wp:docPr id="3" name="Рисунок 3" descr="F:\Projects\С#\DB_7_semester\physical.PNG"/>
-            <wp:cNvGraphicFramePr>
-              <a:graphicFrameLocks xmlns:a="http://schemas.openxmlformats.org/drawingml/2006/main" noChangeAspect="1"/>
-            </wp:cNvGraphicFramePr>
-            <a:graphic xmlns:a="http://schemas.openxmlformats.org/drawingml/2006/main">
-              <a:graphicData uri="http://schemas.openxmlformats.org/drawingml/2006/picture">
-                <pic:pic xmlns:pic="http://schemas.openxmlformats.org/drawingml/2006/picture">
-                  <pic:nvPicPr>
-                    <pic:cNvPr id="0" name="Picture 22" descr="F:\Projects\С#\DB_7_semester\physical.PNG"/>
+                    <pic:cNvPr id="0" name="Picture 2" descr="F:\Projects\С#\DB_7_semester\conseptual.png"/>
                     <pic:cNvPicPr>
                       <a:picLocks noChangeAspect="1" noChangeArrowheads="1"/>
                     </pic:cNvPicPr>
@@ -6033,7 +5992,7 @@
                   <pic:spPr bwMode="auto">
                     <a:xfrm>
                       <a:off x="0" y="0"/>
-                      <a:ext cx="6119495" cy="3390900"/>
+                      <a:ext cx="6115050" cy="3743325"/>
                     </a:xfrm>
                     <a:prstGeom prst="rect">
                       <a:avLst/>
@@ -6046,15 +6005,35 @@
                 </pic:pic>
               </a:graphicData>
             </a:graphic>
-            <wp14:sizeRelH relativeFrom="margin">
+            <wp14:sizeRelH relativeFrom="page">
               <wp14:pctWidth>0</wp14:pctWidth>
             </wp14:sizeRelH>
-            <wp14:sizeRelV relativeFrom="margin">
+            <wp14:sizeRelV relativeFrom="page">
               <wp14:pctHeight>0</wp14:pctHeight>
             </wp14:sizeRelV>
           </wp:anchor>
         </w:drawing>
       </w:r>
+      <w:r>
+        <w:rPr>
+          <w:lang w:val="ru-RU"/>
+        </w:rPr>
+        <w:t>Концептуальная</w:t>
+      </w:r>
+      <w:r>
+        <w:t xml:space="preserve"> модель для данной предметной области, выполненная с использованием PowerDesigner, представлена на Рис. </w:t>
+      </w:r>
+      <w:r>
+        <w:t>2</w:t>
+      </w:r>
+      <w:r>
+        <w:t>.</w:t>
+      </w:r>
+    </w:p>
+    <w:p>
+      <w:pPr>
+        <w:spacing w:line="360" w:lineRule="exact"/>
+      </w:pPr>
     </w:p>
     <w:p>
       <w:pPr>
@@ -6092,7 +6071,18 @@
           <w:szCs w:val="18"/>
           <w:lang w:val="ru-RU"/>
         </w:rPr>
-        <w:t>Физическая модель БД</w:t>
+        <w:t>Концептуальная модель</w:t>
+      </w:r>
+      <w:bookmarkStart w:id="35" w:name="_GoBack"/>
+      <w:bookmarkEnd w:id="35"/>
+      <w:r>
+        <w:rPr>
+          <w:i/>
+          <w:sz w:val="18"/>
+          <w:szCs w:val="18"/>
+          <w:lang w:val="ru-RU"/>
+        </w:rPr>
+        <w:t xml:space="preserve"> БД</w:t>
       </w:r>
     </w:p>
     <w:p>
@@ -6857,6 +6847,7 @@
       <w:r>
         <w:rPr>
           <w:noProof/>
+          <w:lang w:eastAsia="be-BY"/>
         </w:rPr>
         <w:lastRenderedPageBreak/>
         <mc:AlternateContent>
@@ -8750,7 +8741,7 @@
       <w:rPr>
         <w:noProof/>
       </w:rPr>
-      <w:t>21</w:t>
+      <w:t>14</w:t>
     </w:r>
     <w:r>
       <w:fldChar w:fldCharType="end"/>
@@ -12056,6 +12047,7 @@
   <w:style w:type="character" w:default="1" w:styleId="a0">
     <w:name w:val="Default Paragraph Font"/>
     <w:uiPriority w:val="1"/>
+    <w:semiHidden/>
     <w:unhideWhenUsed/>
   </w:style>
   <w:style w:type="table" w:default="1" w:styleId="a1">
@@ -13030,6 +13022,7 @@
   <w:style w:type="character" w:default="1" w:styleId="a0">
     <w:name w:val="Default Paragraph Font"/>
     <w:uiPriority w:val="1"/>
+    <w:semiHidden/>
     <w:unhideWhenUsed/>
   </w:style>
   <w:style w:type="table" w:default="1" w:styleId="a1">
@@ -13975,7 +13968,7 @@
   <a:extraClrSchemeLst/>
   <a:extLst>
     <a:ext uri="{05A4C25C-085E-4340-85A3-A5531E510DB2}">
-      <thm15:themeFamily xmlns="" xmlns:thm15="http://schemas.microsoft.com/office/thememl/2012/main" name="Office Theme" id="{62F939B6-93AF-4DB8-9C6B-D6C7DFDC589F}" vid="{4A3C46E8-61CC-4603-A589-7422A47A8E4A}"/>
+      <thm15:themeFamily xmlns:thm15="http://schemas.microsoft.com/office/thememl/2012/main" xmlns="" name="Office Theme" id="{62F939B6-93AF-4DB8-9C6B-D6C7DFDC589F}" vid="{4A3C46E8-61CC-4603-A589-7422A47A8E4A}"/>
     </a:ext>
   </a:extLst>
 </a:theme>
@@ -13986,7 +13979,7 @@
 </file>
 
 <file path=customXml/itemProps1.xml><?xml version="1.0" encoding="utf-8"?>
-<ds:datastoreItem xmlns:ds="http://schemas.openxmlformats.org/officeDocument/2006/customXml" ds:itemID="{8B8D6858-371A-48A0-A338-1631ACFAF467}">
+<ds:datastoreItem xmlns:ds="http://schemas.openxmlformats.org/officeDocument/2006/customXml" ds:itemID="{9A21A968-E960-4388-AD2C-75F7D97E5539}">
   <ds:schemaRefs>
     <ds:schemaRef ds:uri="http://schemas.openxmlformats.org/officeDocument/2006/bibliography"/>
   </ds:schemaRefs>

</xml_diff>